<commit_message>
Subiendo Sprint 01 con BurndownChart
</commit_message>
<xml_diff>
--- a/TP2. E4-01 Sprint Backlog con tareas y estimaciones.docx
+++ b/TP2. E4-01 Sprint Backlog con tareas y estimaciones.docx
@@ -516,14 +516,12 @@
         <w:lastRenderedPageBreak/>
         <w:t xml:space="preserve">Sprint Backlog - </w:t>
       </w:r>
-      <w:proofErr w:type="spellStart"/>
       <w:r>
         <w:rPr>
           <w:lang w:val="en-US"/>
         </w:rPr>
-        <w:t>TaskManager</w:t>
+        <w:t>SLEEPAPP</w:t>
       </w:r>
-      <w:proofErr w:type="spellEnd"/>
     </w:p>
     <w:p>
       <w:pPr>
@@ -933,7 +931,10 @@
               <w:t xml:space="preserve">Diseñar la interfaz de formulario de </w:t>
             </w:r>
             <w:r>
-              <w:t>ingreso de rutina</w:t>
+              <w:t xml:space="preserve">ingreso de </w:t>
+            </w:r>
+            <w:r>
+              <w:t>datos de usuario</w:t>
             </w:r>
           </w:p>
         </w:tc>
@@ -1007,13 +1008,21 @@
             <w:pPr>
               <w:cnfStyle w:val="000000000000" w:firstRow="0" w:lastRow="0" w:firstColumn="0" w:lastColumn="0" w:oddVBand="0" w:evenVBand="0" w:oddHBand="0" w:evenHBand="0" w:firstRowFirstColumn="0" w:firstRowLastColumn="0" w:lastRowFirstColumn="0" w:lastRowLastColumn="0"/>
             </w:pPr>
-            <w:r>
-              <w:t xml:space="preserve">Implementar el formulario de ingreso de rutina en la </w:t>
+            <w:bookmarkStart w:id="0" w:name="_Hlk196808326"/>
+            <w:r>
+              <w:t xml:space="preserve">Implementar el formulario de ingreso de </w:t>
+            </w:r>
+            <w:r>
+              <w:t>datos de usuario</w:t>
+            </w:r>
+            <w:r>
+              <w:t xml:space="preserve"> en la </w:t>
             </w:r>
             <w:proofErr w:type="gramStart"/>
             <w:r>
               <w:t>app</w:t>
             </w:r>
+            <w:bookmarkEnd w:id="0"/>
             <w:proofErr w:type="gramEnd"/>
           </w:p>
         </w:tc>
@@ -1077,6 +1086,7 @@
           </w:tcPr>
           <w:p>
             <w:r>
+              <w:lastRenderedPageBreak/>
               <w:t>1.1.3</w:t>
             </w:r>
           </w:p>
@@ -1090,9 +1100,11 @@
             <w:pPr>
               <w:cnfStyle w:val="000000100000" w:firstRow="0" w:lastRow="0" w:firstColumn="0" w:lastColumn="0" w:oddVBand="0" w:evenVBand="0" w:oddHBand="1" w:evenHBand="0" w:firstRowFirstColumn="0" w:firstRowLastColumn="0" w:lastRowFirstColumn="0" w:lastRowLastColumn="0"/>
             </w:pPr>
+            <w:bookmarkStart w:id="1" w:name="_Hlk196808383"/>
             <w:r>
               <w:t>Configurar la conexión con la base de datos para el registro</w:t>
             </w:r>
+            <w:bookmarkEnd w:id="1"/>
           </w:p>
         </w:tc>
         <w:tc>
@@ -1152,7 +1164,6 @@
           </w:tcPr>
           <w:p>
             <w:r>
-              <w:lastRenderedPageBreak/>
               <w:t>1.1.4</w:t>
             </w:r>
           </w:p>
@@ -1166,9 +1177,11 @@
             <w:pPr>
               <w:cnfStyle w:val="000000000000" w:firstRow="0" w:lastRow="0" w:firstColumn="0" w:lastColumn="0" w:oddVBand="0" w:evenVBand="0" w:oddHBand="0" w:evenHBand="0" w:firstRowFirstColumn="0" w:firstRowLastColumn="0" w:lastRowFirstColumn="0" w:lastRowLastColumn="0"/>
             </w:pPr>
+            <w:bookmarkStart w:id="2" w:name="_Hlk196808396"/>
             <w:r>
               <w:t>Implementar validaciones de formulario</w:t>
             </w:r>
+            <w:bookmarkEnd w:id="2"/>
           </w:p>
         </w:tc>
         <w:tc>
@@ -1242,9 +1255,11 @@
             <w:pPr>
               <w:cnfStyle w:val="000000100000" w:firstRow="0" w:lastRow="0" w:firstColumn="0" w:lastColumn="0" w:oddVBand="0" w:evenVBand="0" w:oddHBand="1" w:evenHBand="0" w:firstRowFirstColumn="0" w:firstRowLastColumn="0" w:lastRowFirstColumn="0" w:lastRowLastColumn="0"/>
             </w:pPr>
+            <w:bookmarkStart w:id="3" w:name="_Hlk196808401"/>
             <w:r>
               <w:t>Implementar funcionalidad offline para el registro (guardado en local)</w:t>
             </w:r>
+            <w:bookmarkEnd w:id="3"/>
           </w:p>
         </w:tc>
         <w:tc>
@@ -1317,9 +1332,11 @@
             <w:pPr>
               <w:cnfStyle w:val="000000000000" w:firstRow="0" w:lastRow="0" w:firstColumn="0" w:lastColumn="0" w:oddVBand="0" w:evenVBand="0" w:oddHBand="0" w:evenHBand="0" w:firstRowFirstColumn="0" w:firstRowLastColumn="0" w:lastRowFirstColumn="0" w:lastRowLastColumn="0"/>
             </w:pPr>
+            <w:bookmarkStart w:id="4" w:name="_Hlk196808407"/>
             <w:r>
               <w:t>Pruebas unitarias y de integración</w:t>
             </w:r>
+            <w:bookmarkEnd w:id="4"/>
           </w:p>
         </w:tc>
         <w:tc>
@@ -1514,9 +1531,11 @@
             <w:pPr>
               <w:cnfStyle w:val="000000100000" w:firstRow="0" w:lastRow="0" w:firstColumn="0" w:lastColumn="0" w:oddVBand="0" w:evenVBand="0" w:oddHBand="1" w:evenHBand="0" w:firstRowFirstColumn="0" w:firstRowLastColumn="0" w:lastRowFirstColumn="0" w:lastRowLastColumn="0"/>
             </w:pPr>
+            <w:bookmarkStart w:id="5" w:name="_Hlk196809688"/>
             <w:r>
               <w:t>Diseñar la interfaz de inicio de sesión</w:t>
             </w:r>
+            <w:bookmarkEnd w:id="5"/>
           </w:p>
         </w:tc>
         <w:tc>
@@ -1589,6 +1608,7 @@
             <w:pPr>
               <w:cnfStyle w:val="000000000000" w:firstRow="0" w:lastRow="0" w:firstColumn="0" w:lastColumn="0" w:oddVBand="0" w:evenVBand="0" w:oddHBand="0" w:evenHBand="0" w:firstRowFirstColumn="0" w:firstRowLastColumn="0" w:lastRowFirstColumn="0" w:lastRowLastColumn="0"/>
             </w:pPr>
+            <w:bookmarkStart w:id="6" w:name="_Hlk196809695"/>
             <w:r>
               <w:t xml:space="preserve">Implementar el formulario de inicio de sesión en la </w:t>
             </w:r>
@@ -1596,6 +1616,7 @@
             <w:r>
               <w:t>app</w:t>
             </w:r>
+            <w:bookmarkEnd w:id="6"/>
             <w:proofErr w:type="gramEnd"/>
           </w:p>
         </w:tc>
@@ -1672,6 +1693,7 @@
             <w:pPr>
               <w:cnfStyle w:val="000000100000" w:firstRow="0" w:lastRow="0" w:firstColumn="0" w:lastColumn="0" w:oddVBand="0" w:evenVBand="0" w:oddHBand="1" w:evenHBand="0" w:firstRowFirstColumn="0" w:firstRowLastColumn="0" w:lastRowFirstColumn="0" w:lastRowLastColumn="0"/>
             </w:pPr>
+            <w:bookmarkStart w:id="7" w:name="_Hlk196809700"/>
             <w:r>
               <w:t xml:space="preserve">Configurar </w:t>
             </w:r>
@@ -1692,6 +1714,7 @@
             <w:r>
               <w:t>login</w:t>
             </w:r>
+            <w:bookmarkEnd w:id="7"/>
             <w:proofErr w:type="spellEnd"/>
           </w:p>
         </w:tc>
@@ -1843,6 +1866,7 @@
                       <w:rFonts w:eastAsia="Times New Roman"/>
                     </w:rPr>
                   </w:pPr>
+                  <w:bookmarkStart w:id="8" w:name="_Hlk196809704"/>
                   <w:r>
                     <w:rPr>
                       <w:rFonts w:eastAsia="Times New Roman"/>
@@ -1867,6 +1891,7 @@
                     </w:rPr>
                     <w:t xml:space="preserve"> </w:t>
                   </w:r>
+                  <w:bookmarkEnd w:id="8"/>
                 </w:p>
               </w:tc>
             </w:tr>
@@ -1959,6 +1984,7 @@
                 <w:szCs w:val="20"/>
               </w:rPr>
             </w:pPr>
+            <w:bookmarkStart w:id="9" w:name="_Hlk196809707"/>
             <w:r>
               <w:rPr>
                 <w:rFonts w:eastAsia="Times New Roman"/>
@@ -1966,6 +1992,7 @@
               </w:rPr>
               <w:t>Implementar inicio de sesión sin internet</w:t>
             </w:r>
+            <w:bookmarkEnd w:id="9"/>
           </w:p>
         </w:tc>
         <w:tc>
@@ -2253,13 +2280,11 @@
         </w:trPr>
         <w:tc>
           <w:tcPr>
+            <w:cnfStyle w:val="001000000000" w:firstRow="0" w:lastRow="0" w:firstColumn="1" w:lastColumn="0" w:oddVBand="0" w:evenVBand="0" w:oddHBand="0" w:evenHBand="0" w:firstRowFirstColumn="0" w:firstRowLastColumn="0" w:lastRowFirstColumn="0" w:lastRowLastColumn="0"/>
             <w:tcW w:w="0" w:type="auto"/>
             <w:hideMark/>
           </w:tcPr>
           <w:p>
-            <w:pPr>
-              <w:cnfStyle w:val="001000000000" w:firstRow="0" w:lastRow="0" w:firstColumn="1" w:lastColumn="0" w:oddVBand="0" w:evenVBand="0" w:oddHBand="0" w:evenHBand="0" w:firstRowFirstColumn="0" w:firstRowLastColumn="0" w:lastRowFirstColumn="0" w:lastRowLastColumn="0"/>
-            </w:pPr>
             <w:r>
               <w:t>Pruebas</w:t>
             </w:r>
@@ -2271,6 +2296,9 @@
             <w:hideMark/>
           </w:tcPr>
           <w:p>
+            <w:pPr>
+              <w:cnfStyle w:val="000000000000" w:firstRow="0" w:lastRow="0" w:firstColumn="0" w:lastColumn="0" w:oddVBand="0" w:evenVBand="0" w:oddHBand="0" w:evenHBand="0" w:firstRowFirstColumn="0" w:firstRowLastColumn="0" w:lastRowFirstColumn="0" w:lastRowLastColumn="0"/>
+            </w:pPr>
             <w:r>
               <w:t xml:space="preserve">QA </w:t>
             </w:r>
@@ -2287,6 +2315,9 @@
             <w:hideMark/>
           </w:tcPr>
           <w:p>
+            <w:pPr>
+              <w:cnfStyle w:val="000000000000" w:firstRow="0" w:lastRow="0" w:firstColumn="0" w:lastColumn="0" w:oddVBand="0" w:evenVBand="0" w:oddHBand="0" w:evenHBand="0" w:firstRowFirstColumn="0" w:firstRowLastColumn="0" w:lastRowFirstColumn="0" w:lastRowLastColumn="0"/>
+            </w:pPr>
             <w:r>
               <w:t>6</w:t>
             </w:r>

</xml_diff>